<commit_message>
Made changes to Requirement List
</commit_message>
<xml_diff>
--- a/윤희원/Requirement_List.docx
+++ b/윤희원/Requirement_List.docx
@@ -415,12 +415,66 @@
           <w:p>
             <w:pPr>
               <w:rPr>
+                <w:rFonts w:ascii="Malgun Gothic" w:eastAsia="Malgun Gothic" w:hAnsi="Malgun Gothic" w:cs="Malgun Gothic" w:hint="eastAsia"/>
+                <w:sz w:val="20"/>
+                <w:szCs w:val="20"/>
+                <w:lang w:eastAsia="ko-KR"/>
+              </w:rPr>
+            </w:pPr>
+            <w:r>
+              <w:rPr>
                 <w:rFonts w:ascii="Malgun Gothic" w:eastAsia="Malgun Gothic" w:hAnsi="Malgun Gothic" w:cs="Malgun Gothic"/>
                 <w:sz w:val="20"/>
                 <w:szCs w:val="20"/>
                 <w:lang w:eastAsia="ko-KR"/>
               </w:rPr>
-            </w:pPr>
+              <w:t>4</w:t>
+            </w:r>
+          </w:p>
+        </w:tc>
+        <w:tc>
+          <w:tcPr>
+            <w:tcW w:w="5670" w:type="dxa"/>
+          </w:tcPr>
+          <w:p>
+            <w:pPr>
+              <w:cnfStyle w:val="000000000000" w:firstRow="0" w:lastRow="0" w:firstColumn="0" w:lastColumn="0" w:oddVBand="0" w:evenVBand="0" w:oddHBand="0" w:evenHBand="0" w:firstRowFirstColumn="0" w:firstRowLastColumn="0" w:lastRowFirstColumn="0" w:lastRowLastColumn="0"/>
+              <w:rPr>
+                <w:rFonts w:ascii="Malgun Gothic" w:eastAsia="Malgun Gothic" w:hAnsi="Malgun Gothic" w:cs="Malgun Gothic" w:hint="eastAsia"/>
+                <w:sz w:val="20"/>
+                <w:szCs w:val="20"/>
+                <w:lang w:eastAsia="ko-KR"/>
+              </w:rPr>
+            </w:pPr>
+            <w:r>
+              <w:rPr>
+                <w:rFonts w:ascii="Malgun Gothic" w:eastAsia="Malgun Gothic" w:hAnsi="Malgun Gothic" w:cs="Malgun Gothic" w:hint="eastAsia"/>
+                <w:sz w:val="20"/>
+                <w:szCs w:val="20"/>
+                <w:lang w:eastAsia="ko-KR"/>
+              </w:rPr>
+              <w:t xml:space="preserve">회원과 관리자는 로그인 상태에서 </w:t>
+            </w:r>
+            <w:proofErr w:type="spellStart"/>
+            <w:r>
+              <w:rPr>
+                <w:rFonts w:ascii="Malgun Gothic" w:eastAsia="Malgun Gothic" w:hAnsi="Malgun Gothic" w:cs="Malgun Gothic" w:hint="eastAsia"/>
+                <w:sz w:val="20"/>
+                <w:szCs w:val="20"/>
+                <w:lang w:eastAsia="ko-KR"/>
+              </w:rPr>
+              <w:t>로그아웃할</w:t>
+            </w:r>
+            <w:proofErr w:type="spellEnd"/>
+            <w:r>
+              <w:rPr>
+                <w:rFonts w:ascii="Malgun Gothic" w:eastAsia="Malgun Gothic" w:hAnsi="Malgun Gothic" w:cs="Malgun Gothic" w:hint="eastAsia"/>
+                <w:sz w:val="20"/>
+                <w:szCs w:val="20"/>
+                <w:lang w:eastAsia="ko-KR"/>
+              </w:rPr>
+              <w:t xml:space="preserve"> 수 있어야 하며,</w:t>
+            </w:r>
             <w:r>
               <w:rPr>
                 <w:rFonts w:ascii="Malgun Gothic" w:eastAsia="Malgun Gothic" w:hAnsi="Malgun Gothic" w:cs="Malgun Gothic"/>
@@ -428,7 +482,80 @@
                 <w:szCs w:val="20"/>
                 <w:lang w:eastAsia="ko-KR"/>
               </w:rPr>
-              <w:t>4</w:t>
+              <w:t xml:space="preserve"> </w:t>
+            </w:r>
+            <w:r>
+              <w:rPr>
+                <w:rFonts w:ascii="Malgun Gothic" w:eastAsia="Malgun Gothic" w:hAnsi="Malgun Gothic" w:cs="Malgun Gothic" w:hint="eastAsia"/>
+                <w:sz w:val="20"/>
+                <w:szCs w:val="20"/>
+                <w:lang w:eastAsia="ko-KR"/>
+              </w:rPr>
+              <w:t>로그아웃시 시스템 접속이 종료된다.</w:t>
+            </w:r>
+          </w:p>
+        </w:tc>
+        <w:tc>
+          <w:tcPr>
+            <w:tcW w:w="2114" w:type="dxa"/>
+          </w:tcPr>
+          <w:p>
+            <w:pPr>
+              <w:cnfStyle w:val="000000000000" w:firstRow="0" w:lastRow="0" w:firstColumn="0" w:lastColumn="0" w:oddVBand="0" w:evenVBand="0" w:oddHBand="0" w:evenHBand="0" w:firstRowFirstColumn="0" w:firstRowLastColumn="0" w:lastRowFirstColumn="0" w:lastRowLastColumn="0"/>
+              <w:rPr>
+                <w:rFonts w:ascii="Malgun Gothic" w:eastAsia="Malgun Gothic" w:hAnsi="Malgun Gothic" w:cs="Malgun Gothic" w:hint="eastAsia"/>
+                <w:sz w:val="20"/>
+                <w:szCs w:val="20"/>
+                <w:lang w:eastAsia="ko-KR"/>
+              </w:rPr>
+            </w:pPr>
+            <w:r>
+              <w:rPr>
+                <w:rFonts w:ascii="Malgun Gothic" w:eastAsia="Malgun Gothic" w:hAnsi="Malgun Gothic" w:cs="Malgun Gothic" w:hint="eastAsia"/>
+                <w:sz w:val="20"/>
+                <w:szCs w:val="20"/>
+                <w:lang w:eastAsia="ko-KR"/>
+              </w:rPr>
+              <w:t>로</w:t>
+            </w:r>
+            <w:r>
+              <w:rPr>
+                <w:rFonts w:ascii="Malgun Gothic" w:eastAsia="Malgun Gothic" w:hAnsi="Malgun Gothic" w:cs="Malgun Gothic" w:hint="eastAsia"/>
+                <w:sz w:val="20"/>
+                <w:szCs w:val="20"/>
+                <w:lang w:eastAsia="ko-KR"/>
+              </w:rPr>
+              <w:t>그아웃</w:t>
+            </w:r>
+          </w:p>
+        </w:tc>
+      </w:tr>
+      <w:tr>
+        <w:trPr>
+          <w:cnfStyle w:val="000000100000" w:firstRow="0" w:lastRow="0" w:firstColumn="0" w:lastColumn="0" w:oddVBand="0" w:evenVBand="0" w:oddHBand="1" w:evenHBand="0" w:firstRowFirstColumn="0" w:firstRowLastColumn="0" w:lastRowFirstColumn="0" w:lastRowLastColumn="0"/>
+        </w:trPr>
+        <w:tc>
+          <w:tcPr>
+            <w:cnfStyle w:val="001000000000" w:firstRow="0" w:lastRow="0" w:firstColumn="1" w:lastColumn="0" w:oddVBand="0" w:evenVBand="0" w:oddHBand="0" w:evenHBand="0" w:firstRowFirstColumn="0" w:firstRowLastColumn="0" w:lastRowFirstColumn="0" w:lastRowLastColumn="0"/>
+            <w:tcW w:w="846" w:type="dxa"/>
+          </w:tcPr>
+          <w:p>
+            <w:pPr>
+              <w:rPr>
+                <w:rFonts w:ascii="Malgun Gothic" w:eastAsia="Malgun Gothic" w:hAnsi="Malgun Gothic" w:cs="Malgun Gothic"/>
+                <w:sz w:val="20"/>
+                <w:szCs w:val="20"/>
+                <w:lang w:eastAsia="ko-KR"/>
+              </w:rPr>
+            </w:pPr>
+            <w:r>
+              <w:rPr>
+                <w:rFonts w:ascii="Malgun Gothic" w:eastAsia="Malgun Gothic" w:hAnsi="Malgun Gothic" w:cs="Malgun Gothic"/>
+                <w:sz w:val="20"/>
+                <w:szCs w:val="20"/>
+                <w:lang w:eastAsia="ko-KR"/>
+              </w:rPr>
+              <w:t>5</w:t>
             </w:r>
           </w:p>
         </w:tc>
@@ -438,7 +565,7 @@
           </w:tcPr>
           <w:p>
             <w:pPr>
-              <w:cnfStyle w:val="000000000000" w:firstRow="0" w:lastRow="0" w:firstColumn="0" w:lastColumn="0" w:oddVBand="0" w:evenVBand="0" w:oddHBand="0" w:evenHBand="0" w:firstRowFirstColumn="0" w:firstRowLastColumn="0" w:lastRowFirstColumn="0" w:lastRowLastColumn="0"/>
+              <w:cnfStyle w:val="000000100000" w:firstRow="0" w:lastRow="0" w:firstColumn="0" w:lastColumn="0" w:oddVBand="0" w:evenVBand="0" w:oddHBand="1" w:evenHBand="0" w:firstRowFirstColumn="0" w:firstRowLastColumn="0" w:lastRowFirstColumn="0" w:lastRowLastColumn="0"/>
               <w:rPr>
                 <w:rFonts w:ascii="Malgun Gothic" w:eastAsia="Malgun Gothic" w:hAnsi="Malgun Gothic" w:cs="Malgun Gothic"/>
                 <w:sz w:val="20"/>
@@ -481,7 +608,7 @@
           </w:tcPr>
           <w:p>
             <w:pPr>
-              <w:cnfStyle w:val="000000000000" w:firstRow="0" w:lastRow="0" w:firstColumn="0" w:lastColumn="0" w:oddVBand="0" w:evenVBand="0" w:oddHBand="0" w:evenHBand="0" w:firstRowFirstColumn="0" w:firstRowLastColumn="0" w:lastRowFirstColumn="0" w:lastRowLastColumn="0"/>
+              <w:cnfStyle w:val="000000100000" w:firstRow="0" w:lastRow="0" w:firstColumn="0" w:lastColumn="0" w:oddVBand="0" w:evenVBand="0" w:oddHBand="1" w:evenHBand="0" w:firstRowFirstColumn="0" w:firstRowLastColumn="0" w:lastRowFirstColumn="0" w:lastRowLastColumn="0"/>
               <w:rPr>
                 <w:rFonts w:ascii="Malgun Gothic" w:eastAsia="Malgun Gothic" w:hAnsi="Malgun Gothic" w:cs="Malgun Gothic"/>
                 <w:sz w:val="20"/>

</xml_diff>